<commit_message>
Ultimos retoques añadidos: - Comandos de ejecucion con delay - Añadido comando de abrir programas que tenga en el ordenador - Añadido comando para poner una alarma - Modificado el tomar foto para que ademas de mostrar lo que ve la webcam aparezca un recuadro sobre las caras que detecta - Añadidos dos sistemas de tomar fotos, uno que permite multiples usuarios y otro que no - Añadido sistema que registra cuando los usuarios se loguean en el sistema - Añadidos few shoots a la llamada de openai para mejorar sus respuestas
</commit_message>
<xml_diff>
--- a/documents/Historia de usuario.docx
+++ b/documents/Historia de usuario.docx
@@ -1,6 +1,6 @@
 
 <file path=word/document.xml><?xml version="1.0" encoding="utf-8"?>
-<w:document xmlns:wpc="http://schemas.microsoft.com/office/word/2010/wordprocessingCanvas" xmlns:cx="http://schemas.microsoft.com/office/drawing/2014/chartex" xmlns:cx1="http://schemas.microsoft.com/office/drawing/2015/9/8/chartex" xmlns:cx2="http://schemas.microsoft.com/office/drawing/2015/10/21/chartex" xmlns:cx3="http://schemas.microsoft.com/office/drawing/2016/5/9/chartex" xmlns:cx4="http://schemas.microsoft.com/office/drawing/2016/5/10/chartex" xmlns:cx5="http://schemas.microsoft.com/office/drawing/2016/5/11/chartex" xmlns:cx6="http://schemas.microsoft.com/office/drawing/2016/5/12/chartex" xmlns:cx7="http://schemas.microsoft.com/office/drawing/2016/5/13/chartex" xmlns:cx8="http://schemas.microsoft.com/office/drawing/2016/5/14/chartex" xmlns:mc="http://schemas.openxmlformats.org/markup-compatibility/2006" xmlns:aink="http://schemas.microsoft.com/office/drawing/2016/ink" xmlns:am3d="http://schemas.microsoft.com/office/drawing/2017/model3d" xmlns:o="urn:schemas-microsoft-com:office:office" xmlns:oel="http://schemas.microsoft.com/office/2019/extlst" xmlns:r="http://schemas.openxmlformats.org/officeDocument/2006/relationships" xmlns:m="http://schemas.openxmlformats.org/officeDocument/2006/math" xmlns:v="urn:schemas-microsoft-com:vml" xmlns:wp14="http://schemas.microsoft.com/office/word/2010/wordprocessingDrawing" xmlns:wp="http://schemas.openxmlformats.org/drawingml/2006/wordprocessingDrawing" xmlns:w10="urn:schemas-microsoft-com:office:word" xmlns:w="http://schemas.openxmlformats.org/wordprocessingml/2006/main" xmlns:w14="http://schemas.microsoft.com/office/word/2010/wordml" xmlns:w15="http://schemas.microsoft.com/office/word/2012/wordml" xmlns:w16cex="http://schemas.microsoft.com/office/word/2018/wordml/cex" xmlns:w16cid="http://schemas.microsoft.com/office/word/2016/wordml/cid" xmlns:w16="http://schemas.microsoft.com/office/word/2018/wordml" xmlns:w16sdtdh="http://schemas.microsoft.com/office/word/2020/wordml/sdtdatahash" xmlns:w16se="http://schemas.microsoft.com/office/word/2015/wordml/symex" xmlns:wpg="http://schemas.microsoft.com/office/word/2010/wordprocessingGroup" xmlns:wpi="http://schemas.microsoft.com/office/word/2010/wordprocessingInk" xmlns:wne="http://schemas.microsoft.com/office/word/2006/wordml" xmlns:wps="http://schemas.microsoft.com/office/word/2010/wordprocessingShape" mc:Ignorable="w14 w15 w16se w16cid w16 w16cex w16sdtdh wp14">
+<w:document xmlns:wpc="http://schemas.microsoft.com/office/word/2010/wordprocessingCanvas" xmlns:cx="http://schemas.microsoft.com/office/drawing/2014/chartex" xmlns:cx1="http://schemas.microsoft.com/office/drawing/2015/9/8/chartex" xmlns:cx2="http://schemas.microsoft.com/office/drawing/2015/10/21/chartex" xmlns:cx3="http://schemas.microsoft.com/office/drawing/2016/5/9/chartex" xmlns:cx4="http://schemas.microsoft.com/office/drawing/2016/5/10/chartex" xmlns:cx5="http://schemas.microsoft.com/office/drawing/2016/5/11/chartex" xmlns:cx6="http://schemas.microsoft.com/office/drawing/2016/5/12/chartex" xmlns:cx7="http://schemas.microsoft.com/office/drawing/2016/5/13/chartex" xmlns:cx8="http://schemas.microsoft.com/office/drawing/2016/5/14/chartex" xmlns:mc="http://schemas.openxmlformats.org/markup-compatibility/2006" xmlns:aink="http://schemas.microsoft.com/office/drawing/2016/ink" xmlns:am3d="http://schemas.microsoft.com/office/drawing/2017/model3d" xmlns:o="urn:schemas-microsoft-com:office:office" xmlns:oel="http://schemas.microsoft.com/office/2019/extlst" xmlns:r="http://schemas.openxmlformats.org/officeDocument/2006/relationships" xmlns:m="http://schemas.openxmlformats.org/officeDocument/2006/math" xmlns:v="urn:schemas-microsoft-com:vml" xmlns:wp14="http://schemas.microsoft.com/office/word/2010/wordprocessingDrawing" xmlns:wp="http://schemas.openxmlformats.org/drawingml/2006/wordprocessingDrawing" xmlns:w10="urn:schemas-microsoft-com:office:word" xmlns:w="http://schemas.openxmlformats.org/wordprocessingml/2006/main" xmlns:w14="http://schemas.microsoft.com/office/word/2010/wordml" xmlns:w15="http://schemas.microsoft.com/office/word/2012/wordml" xmlns:w16cex="http://schemas.microsoft.com/office/word/2018/wordml/cex" xmlns:w16cid="http://schemas.microsoft.com/office/word/2016/wordml/cid" xmlns:w16="http://schemas.microsoft.com/office/word/2018/wordml" xmlns:w16du="http://schemas.microsoft.com/office/word/2023/wordml/word16du" xmlns:w16sdtdh="http://schemas.microsoft.com/office/word/2020/wordml/sdtdatahash" xmlns:w16sdtfl="http://schemas.microsoft.com/office/word/2024/wordml/sdtformatlock" xmlns:w16se="http://schemas.microsoft.com/office/word/2015/wordml/symex" xmlns:wpg="http://schemas.microsoft.com/office/word/2010/wordprocessingGroup" xmlns:wpi="http://schemas.microsoft.com/office/word/2010/wordprocessingInk" xmlns:wne="http://schemas.microsoft.com/office/word/2006/wordml" xmlns:wps="http://schemas.microsoft.com/office/word/2010/wordprocessingShape" mc:Ignorable="w14 w15 w16se w16cid w16 w16cex w16sdtdh w16sdtfl w16du wp14">
   <w:body>
     <w:p>
       <w:pPr>
@@ -27,40 +27,47 @@
           <w:sz w:val="24"/>
           <w:szCs w:val="24"/>
         </w:rPr>
-        <w:t xml:space="preserve"> - </w:t>
-      </w:r>
-      <w:r>
+        <w:t xml:space="preserve"> - Control de asistencia</w:t>
+      </w:r>
+    </w:p>
+    <w:p>
+      <w:r>
+        <w:t>Como usuario registrado</w:t>
+      </w:r>
+      <w:r>
+        <w:t xml:space="preserve"> q</w:t>
+      </w:r>
+      <w:r>
+        <w:t xml:space="preserve">uiero identificarme en el sistema mediante reconocimiento facial y utilizar comandos de voz </w:t>
+      </w:r>
+      <w:r>
+        <w:t>p</w:t>
+      </w:r>
+      <w:r>
+        <w:t>ara registrar</w:t>
+      </w:r>
+      <w:r>
+        <w:t xml:space="preserve">me </w:t>
+      </w:r>
+      <w:r>
+        <w:t>y ejecutar tareas de utilidad sin usar el teclado</w:t>
+      </w:r>
+    </w:p>
+    <w:p>
+      <w:pPr>
         <w:rPr>
           <w:b/>
           <w:bCs/>
           <w:sz w:val="24"/>
           <w:szCs w:val="24"/>
         </w:rPr>
-        <w:t>Control de asistencia</w:t>
-      </w:r>
-    </w:p>
-    <w:p>
-      <w:r>
-        <w:t xml:space="preserve">Como usuario </w:t>
-      </w:r>
-      <w:r>
-        <w:t>q</w:t>
-      </w:r>
-      <w:r>
-        <w:t>uiero que el sistema intente identificarme mediante reconocimiento facial y, si no lo logra, me pida mis datos por voz para registrarme</w:t>
-      </w:r>
-    </w:p>
-    <w:p>
-      <w:pPr>
+      </w:pPr>
+      <w:r>
         <w:rPr>
           <w:b/>
           <w:bCs/>
-        </w:rPr>
-      </w:pPr>
-      <w:r>
-        <w:rPr>
-          <w:b/>
-          <w:bCs/>
+          <w:sz w:val="24"/>
+          <w:szCs w:val="24"/>
         </w:rPr>
         <w:t>Requisitos</w:t>
       </w:r>
@@ -72,15 +79,86 @@
           <w:ilvl w:val="0"/>
           <w:numId w:val="2"/>
         </w:numPr>
-      </w:pPr>
-      <w:r>
-        <w:t xml:space="preserve">El sistema deberá cargar la información de los usuarios registrados anteriormente en el fichero </w:t>
+        <w:rPr>
+          <w:b/>
+          <w:bCs/>
+        </w:rPr>
+      </w:pPr>
+      <w:r>
+        <w:rPr>
+          <w:b/>
+          <w:bCs/>
+        </w:rPr>
+        <w:t>Identificación facial:</w:t>
+      </w:r>
+    </w:p>
+    <w:p>
+      <w:pPr>
+        <w:pStyle w:val="Prrafodelista"/>
+        <w:numPr>
+          <w:ilvl w:val="1"/>
+          <w:numId w:val="2"/>
+        </w:numPr>
+      </w:pPr>
+      <w:r>
+        <w:t xml:space="preserve">El sistema deberá cargar desde un </w:t>
       </w:r>
       <w:proofErr w:type="spellStart"/>
       <w:r>
         <w:t>json</w:t>
       </w:r>
       <w:proofErr w:type="spellEnd"/>
+      <w:r>
+        <w:t xml:space="preserve"> los usuarios que haya registrados en el sistema</w:t>
+      </w:r>
+    </w:p>
+    <w:p>
+      <w:pPr>
+        <w:pStyle w:val="Prrafodelista"/>
+        <w:numPr>
+          <w:ilvl w:val="1"/>
+          <w:numId w:val="2"/>
+        </w:numPr>
+      </w:pPr>
+      <w:r>
+        <w:t>El sistema deberá pedirme por voz el nombre de mi usuario si ya tuviera uno</w:t>
+      </w:r>
+    </w:p>
+    <w:p>
+      <w:pPr>
+        <w:pStyle w:val="Prrafodelista"/>
+        <w:numPr>
+          <w:ilvl w:val="1"/>
+          <w:numId w:val="2"/>
+        </w:numPr>
+      </w:pPr>
+      <w:r>
+        <w:t>El sistema deberá intentar reconocerme por la cámara al iniciar cuando mediante voz le he indicado mi nombre de usuario</w:t>
+      </w:r>
+    </w:p>
+    <w:p>
+      <w:pPr>
+        <w:pStyle w:val="Prrafodelista"/>
+        <w:numPr>
+          <w:ilvl w:val="1"/>
+          <w:numId w:val="2"/>
+        </w:numPr>
+      </w:pPr>
+      <w:r>
+        <w:t>Si no reconoce ninguna cara tras 20 segundos, deberá notificarlo por voz</w:t>
+      </w:r>
+    </w:p>
+    <w:p>
+      <w:pPr>
+        <w:pStyle w:val="Prrafodelista"/>
+        <w:numPr>
+          <w:ilvl w:val="1"/>
+          <w:numId w:val="2"/>
+        </w:numPr>
+      </w:pPr>
+      <w:r>
+        <w:t>Si mi cara no es la misma que la registrada en el sistema con ese usuario, deberá notificarlo por voz</w:t>
+      </w:r>
     </w:p>
     <w:p>
       <w:pPr>
@@ -89,9 +167,49 @@
           <w:ilvl w:val="0"/>
           <w:numId w:val="2"/>
         </w:numPr>
-      </w:pPr>
-      <w:r>
-        <w:t>El sistema deberá reconocer la cara del usuario mediante reconocimiento facial</w:t>
+        <w:rPr>
+          <w:b/>
+          <w:bCs/>
+        </w:rPr>
+      </w:pPr>
+      <w:r>
+        <w:rPr>
+          <w:b/>
+          <w:bCs/>
+        </w:rPr>
+        <w:t>Registro de nuevos usuarios:</w:t>
+      </w:r>
+    </w:p>
+    <w:p>
+      <w:pPr>
+        <w:pStyle w:val="Prrafodelista"/>
+        <w:numPr>
+          <w:ilvl w:val="1"/>
+          <w:numId w:val="2"/>
+        </w:numPr>
+        <w:rPr>
+          <w:b/>
+          <w:bCs/>
+        </w:rPr>
+      </w:pPr>
+      <w:r>
+        <w:t>Si no estoy registrado o no hay ningún usuario registrado, el sistema deberá guiarme por voz para registrar mi nombre de usuario, nombre real y apellidos,</w:t>
+      </w:r>
+    </w:p>
+    <w:p>
+      <w:pPr>
+        <w:pStyle w:val="Prrafodelista"/>
+        <w:numPr>
+          <w:ilvl w:val="1"/>
+          <w:numId w:val="2"/>
+        </w:numPr>
+        <w:rPr>
+          <w:b/>
+          <w:bCs/>
+        </w:rPr>
+      </w:pPr>
+      <w:r>
+        <w:t>Deberá guardar mi perfil facial posando ante la cámara cuando se me indique, notificando por voz errores como no encontrar ninguna cara o si hay múltiples caras delante de la cámara</w:t>
       </w:r>
     </w:p>
     <w:p>
@@ -101,42 +219,82 @@
           <w:ilvl w:val="0"/>
           <w:numId w:val="2"/>
         </w:numPr>
-      </w:pPr>
-      <w:r>
-        <w:t>El sistema deberá registrar al nuevo usuario mediante reconocimiento de voz</w:t>
+        <w:rPr>
+          <w:b/>
+          <w:bCs/>
+        </w:rPr>
+      </w:pPr>
+      <w:r>
+        <w:rPr>
+          <w:b/>
+          <w:bCs/>
+        </w:rPr>
+        <w:t>Procesamiento de comandos (asistente):</w:t>
       </w:r>
     </w:p>
     <w:p>
       <w:pPr>
         <w:pStyle w:val="Prrafodelista"/>
         <w:numPr>
-          <w:ilvl w:val="0"/>
+          <w:ilvl w:val="1"/>
           <w:numId w:val="2"/>
         </w:numPr>
-      </w:pPr>
-      <w:r>
-        <w:t>El sistema deberá ir guiando al usuario mediante comandos de voz para su registro</w:t>
+        <w:rPr>
+          <w:b/>
+          <w:bCs/>
+        </w:rPr>
+      </w:pPr>
+      <w:r>
+        <w:t xml:space="preserve">Una vez </w:t>
+      </w:r>
+      <w:proofErr w:type="spellStart"/>
+      <w:r>
+        <w:t>logueado</w:t>
+      </w:r>
+      <w:proofErr w:type="spellEnd"/>
+      <w:r>
+        <w:t>, el sistema deberá escuchar palabras clave de una lista para atender peticiones de comandos registrados</w:t>
       </w:r>
     </w:p>
     <w:p>
       <w:pPr>
         <w:pStyle w:val="Prrafodelista"/>
         <w:numPr>
-          <w:ilvl w:val="0"/>
+          <w:ilvl w:val="1"/>
           <w:numId w:val="2"/>
         </w:numPr>
-      </w:pPr>
-      <w:r>
-        <w:t xml:space="preserve">El usuario deberá guardar en el fichero </w:t>
+        <w:rPr>
+          <w:b/>
+          <w:bCs/>
+        </w:rPr>
+      </w:pPr>
+      <w:r>
+        <w:t xml:space="preserve">Deberá ser capaz de comunicarse con </w:t>
+      </w:r>
+      <w:proofErr w:type="gramStart"/>
+      <w:r>
+        <w:t>la api</w:t>
+      </w:r>
+      <w:proofErr w:type="gramEnd"/>
+      <w:r>
+        <w:t xml:space="preserve"> de </w:t>
       </w:r>
       <w:proofErr w:type="spellStart"/>
       <w:r>
-        <w:t>json</w:t>
+        <w:t>OpenAI</w:t>
       </w:r>
       <w:proofErr w:type="spellEnd"/>
       <w:r>
-        <w:t xml:space="preserve"> los datos del usuario recogidos mediante el reconocimiento de voz</w:t>
-      </w:r>
+        <w:t xml:space="preserve"> para </w:t>
+      </w:r>
+      <w:r>
+        <w:t>procesar el audio de la petición de los comandos para recibir en un formato concreto que es lo que se quiere ejecutar</w:t>
+      </w:r>
+    </w:p>
+    <w:p>
+      <w:pPr>
+        <w:pStyle w:val="Prrafodelista"/>
+      </w:pPr>
     </w:p>
     <w:sectPr>
       <w:pgSz w:w="11906" w:h="16838"/>
@@ -149,7 +307,7 @@
 </file>
 
 <file path=word/numbering.xml><?xml version="1.0" encoding="utf-8"?>
-<w:numbering xmlns:wpc="http://schemas.microsoft.com/office/word/2010/wordprocessingCanvas" xmlns:cx="http://schemas.microsoft.com/office/drawing/2014/chartex" xmlns:cx1="http://schemas.microsoft.com/office/drawing/2015/9/8/chartex" xmlns:cx2="http://schemas.microsoft.com/office/drawing/2015/10/21/chartex" xmlns:cx3="http://schemas.microsoft.com/office/drawing/2016/5/9/chartex" xmlns:cx4="http://schemas.microsoft.com/office/drawing/2016/5/10/chartex" xmlns:cx5="http://schemas.microsoft.com/office/drawing/2016/5/11/chartex" xmlns:cx6="http://schemas.microsoft.com/office/drawing/2016/5/12/chartex" xmlns:cx7="http://schemas.microsoft.com/office/drawing/2016/5/13/chartex" xmlns:cx8="http://schemas.microsoft.com/office/drawing/2016/5/14/chartex" xmlns:mc="http://schemas.openxmlformats.org/markup-compatibility/2006" xmlns:aink="http://schemas.microsoft.com/office/drawing/2016/ink" xmlns:am3d="http://schemas.microsoft.com/office/drawing/2017/model3d" xmlns:o="urn:schemas-microsoft-com:office:office" xmlns:oel="http://schemas.microsoft.com/office/2019/extlst" xmlns:r="http://schemas.openxmlformats.org/officeDocument/2006/relationships" xmlns:m="http://schemas.openxmlformats.org/officeDocument/2006/math" xmlns:v="urn:schemas-microsoft-com:vml" xmlns:wp14="http://schemas.microsoft.com/office/word/2010/wordprocessingDrawing" xmlns:wp="http://schemas.openxmlformats.org/drawingml/2006/wordprocessingDrawing" xmlns:w10="urn:schemas-microsoft-com:office:word" xmlns:w="http://schemas.openxmlformats.org/wordprocessingml/2006/main" xmlns:w14="http://schemas.microsoft.com/office/word/2010/wordml" xmlns:w15="http://schemas.microsoft.com/office/word/2012/wordml" xmlns:w16cex="http://schemas.microsoft.com/office/word/2018/wordml/cex" xmlns:w16cid="http://schemas.microsoft.com/office/word/2016/wordml/cid" xmlns:w16="http://schemas.microsoft.com/office/word/2018/wordml" xmlns:w16sdtdh="http://schemas.microsoft.com/office/word/2020/wordml/sdtdatahash" xmlns:w16se="http://schemas.microsoft.com/office/word/2015/wordml/symex" xmlns:wpg="http://schemas.microsoft.com/office/word/2010/wordprocessingGroup" xmlns:wpi="http://schemas.microsoft.com/office/word/2010/wordprocessingInk" xmlns:wne="http://schemas.microsoft.com/office/word/2006/wordml" xmlns:wps="http://schemas.microsoft.com/office/word/2010/wordprocessingShape" mc:Ignorable="w14 w15 w16se w16cid w16 w16cex w16sdtdh wp14">
+<w:numbering xmlns:wpc="http://schemas.microsoft.com/office/word/2010/wordprocessingCanvas" xmlns:cx="http://schemas.microsoft.com/office/drawing/2014/chartex" xmlns:cx1="http://schemas.microsoft.com/office/drawing/2015/9/8/chartex" xmlns:cx2="http://schemas.microsoft.com/office/drawing/2015/10/21/chartex" xmlns:cx3="http://schemas.microsoft.com/office/drawing/2016/5/9/chartex" xmlns:cx4="http://schemas.microsoft.com/office/drawing/2016/5/10/chartex" xmlns:cx5="http://schemas.microsoft.com/office/drawing/2016/5/11/chartex" xmlns:cx6="http://schemas.microsoft.com/office/drawing/2016/5/12/chartex" xmlns:cx7="http://schemas.microsoft.com/office/drawing/2016/5/13/chartex" xmlns:cx8="http://schemas.microsoft.com/office/drawing/2016/5/14/chartex" xmlns:mc="http://schemas.openxmlformats.org/markup-compatibility/2006" xmlns:aink="http://schemas.microsoft.com/office/drawing/2016/ink" xmlns:am3d="http://schemas.microsoft.com/office/drawing/2017/model3d" xmlns:o="urn:schemas-microsoft-com:office:office" xmlns:oel="http://schemas.microsoft.com/office/2019/extlst" xmlns:r="http://schemas.openxmlformats.org/officeDocument/2006/relationships" xmlns:m="http://schemas.openxmlformats.org/officeDocument/2006/math" xmlns:v="urn:schemas-microsoft-com:vml" xmlns:wp14="http://schemas.microsoft.com/office/word/2010/wordprocessingDrawing" xmlns:wp="http://schemas.openxmlformats.org/drawingml/2006/wordprocessingDrawing" xmlns:w10="urn:schemas-microsoft-com:office:word" xmlns:w="http://schemas.openxmlformats.org/wordprocessingml/2006/main" xmlns:w14="http://schemas.microsoft.com/office/word/2010/wordml" xmlns:w15="http://schemas.microsoft.com/office/word/2012/wordml" xmlns:w16cex="http://schemas.microsoft.com/office/word/2018/wordml/cex" xmlns:w16cid="http://schemas.microsoft.com/office/word/2016/wordml/cid" xmlns:w16="http://schemas.microsoft.com/office/word/2018/wordml" xmlns:w16du="http://schemas.microsoft.com/office/word/2023/wordml/word16du" xmlns:w16sdtdh="http://schemas.microsoft.com/office/word/2020/wordml/sdtdatahash" xmlns:w16sdtfl="http://schemas.microsoft.com/office/word/2024/wordml/sdtformatlock" xmlns:w16se="http://schemas.microsoft.com/office/word/2015/wordml/symex" xmlns:wpg="http://schemas.microsoft.com/office/word/2010/wordprocessingGroup" xmlns:wpi="http://schemas.microsoft.com/office/word/2010/wordprocessingInk" xmlns:wne="http://schemas.microsoft.com/office/word/2006/wordml" xmlns:wps="http://schemas.microsoft.com/office/word/2010/wordprocessingShape" mc:Ignorable="w14 w15 w16se w16cid w16 w16cex w16sdtdh w16sdtfl w16du wp14">
   <w:abstractNum w:abstractNumId="0" w15:restartNumberingAfterBreak="0">
     <w:nsid w:val="59764680"/>
     <w:multiLevelType w:val="hybridMultilevel"/>
@@ -165,7 +323,7 @@
         <w:rFonts w:ascii="Calibri" w:eastAsiaTheme="minorHAnsi" w:hAnsi="Calibri" w:cs="Calibri" w:hint="default"/>
       </w:rPr>
     </w:lvl>
-    <w:lvl w:ilvl="1" w:tplc="0C0A0003" w:tentative="1">
+    <w:lvl w:ilvl="1" w:tplc="0C0A0003">
       <w:start w:val="1"/>
       <w:numFmt w:val="bullet"/>
       <w:lvlText w:val="o"/>
@@ -384,7 +542,7 @@
 </file>
 
 <file path=word/styles.xml><?xml version="1.0" encoding="utf-8"?>
-<w:styles xmlns:mc="http://schemas.openxmlformats.org/markup-compatibility/2006" xmlns:r="http://schemas.openxmlformats.org/officeDocument/2006/relationships" xmlns:w="http://schemas.openxmlformats.org/wordprocessingml/2006/main" xmlns:w14="http://schemas.microsoft.com/office/word/2010/wordml" xmlns:w15="http://schemas.microsoft.com/office/word/2012/wordml" xmlns:w16cex="http://schemas.microsoft.com/office/word/2018/wordml/cex" xmlns:w16cid="http://schemas.microsoft.com/office/word/2016/wordml/cid" xmlns:w16="http://schemas.microsoft.com/office/word/2018/wordml" xmlns:w16sdtdh="http://schemas.microsoft.com/office/word/2020/wordml/sdtdatahash" xmlns:w16se="http://schemas.microsoft.com/office/word/2015/wordml/symex" mc:Ignorable="w14 w15 w16se w16cid w16 w16cex w16sdtdh">
+<w:styles xmlns:mc="http://schemas.openxmlformats.org/markup-compatibility/2006" xmlns:r="http://schemas.openxmlformats.org/officeDocument/2006/relationships" xmlns:w="http://schemas.openxmlformats.org/wordprocessingml/2006/main" xmlns:w14="http://schemas.microsoft.com/office/word/2010/wordml" xmlns:w15="http://schemas.microsoft.com/office/word/2012/wordml" xmlns:w16cex="http://schemas.microsoft.com/office/word/2018/wordml/cex" xmlns:w16cid="http://schemas.microsoft.com/office/word/2016/wordml/cid" xmlns:w16="http://schemas.microsoft.com/office/word/2018/wordml" xmlns:w16du="http://schemas.microsoft.com/office/word/2023/wordml/word16du" xmlns:w16sdtdh="http://schemas.microsoft.com/office/word/2020/wordml/sdtdatahash" xmlns:w16sdtfl="http://schemas.microsoft.com/office/word/2024/wordml/sdtformatlock" xmlns:w16se="http://schemas.microsoft.com/office/word/2015/wordml/symex" mc:Ignorable="w14 w15 w16se w16cid w16 w16cex w16sdtdh w16sdtfl w16du">
   <w:docDefaults>
     <w:rPrDefault>
       <w:rPr>

</xml_diff>

<commit_message>
- Actualizacion de las documentacion y el readme
</commit_message>
<xml_diff>
--- a/documents/Historia de usuario.docx
+++ b/documents/Historia de usuario.docx
@@ -89,7 +89,21 @@
           <w:b/>
           <w:bCs/>
         </w:rPr>
-        <w:t>Identificación facial:</w:t>
+        <w:t xml:space="preserve">Identificación </w:t>
+      </w:r>
+      <w:r>
+        <w:rPr>
+          <w:b/>
+          <w:bCs/>
+        </w:rPr>
+        <w:t>y seguridad</w:t>
+      </w:r>
+      <w:r>
+        <w:rPr>
+          <w:b/>
+          <w:bCs/>
+        </w:rPr>
+        <w:t>:</w:t>
       </w:r>
     </w:p>
     <w:p>
@@ -121,7 +135,7 @@
         </w:numPr>
       </w:pPr>
       <w:r>
-        <w:t>El sistema deberá pedirme por voz el nombre de mi usuario si ya tuviera uno</w:t>
+        <w:t>El sistema deberá intentar reconocer mi cara a través de la webcam al iniciar la sesión</w:t>
       </w:r>
     </w:p>
     <w:p>
@@ -133,7 +147,7 @@
         </w:numPr>
       </w:pPr>
       <w:r>
-        <w:t>El sistema deberá intentar reconocerme por la cámara al iniciar cuando mediante voz le he indicado mi nombre de usuario</w:t>
+        <w:t>Para evitar suplantación con fotos, el sistema deberá solicitarme realizar un gesto aleatorio y validar mediante Inteligencia Artificial si he cumplido la instrucción antes de darme acceso</w:t>
       </w:r>
     </w:p>
     <w:p>
@@ -145,7 +159,27 @@
         </w:numPr>
       </w:pPr>
       <w:r>
-        <w:t>Si no reconoce ninguna cara tras 20 segundos, deberá notificarlo por voz</w:t>
+        <w:t>Si mi cara no esta registrada, o no reconoce el gesto, deberá notificármelo mediante voz</w:t>
+      </w:r>
+    </w:p>
+    <w:p>
+      <w:pPr>
+        <w:pStyle w:val="Prrafodelista"/>
+        <w:numPr>
+          <w:ilvl w:val="0"/>
+          <w:numId w:val="2"/>
+        </w:numPr>
+        <w:rPr>
+          <w:b/>
+          <w:bCs/>
+        </w:rPr>
+      </w:pPr>
+      <w:r>
+        <w:rPr>
+          <w:b/>
+          <w:bCs/>
+        </w:rPr>
+        <w:t>Registro de nuevos usuarios:</w:t>
       </w:r>
     </w:p>
     <w:p>
@@ -155,9 +189,55 @@
           <w:ilvl w:val="1"/>
           <w:numId w:val="2"/>
         </w:numPr>
-      </w:pPr>
-      <w:r>
-        <w:t>Si mi cara no es la misma que la registrada en el sistema con ese usuario, deberá notificarlo por voz</w:t>
+        <w:rPr>
+          <w:b/>
+          <w:bCs/>
+        </w:rPr>
+      </w:pPr>
+      <w:r>
+        <w:t>Si no estoy registrado o no hay ningún usuario registrado, el sistema deberá guiarme por voz para registrar mi nombre de usuario, nombre real y apellidos</w:t>
+      </w:r>
+    </w:p>
+    <w:p>
+      <w:pPr>
+        <w:pStyle w:val="Prrafodelista"/>
+        <w:numPr>
+          <w:ilvl w:val="1"/>
+          <w:numId w:val="2"/>
+        </w:numPr>
+        <w:rPr>
+          <w:b/>
+          <w:bCs/>
+        </w:rPr>
+      </w:pPr>
+      <w:r>
+        <w:t>Deberá guardar mi perfil facial posando ante la cámara cuando se me indique, notificando por voz errores como no encontrar ninguna cara o si hay múltiples caras delante de la cámara</w:t>
+      </w:r>
+    </w:p>
+    <w:p>
+      <w:pPr>
+        <w:pStyle w:val="Prrafodelista"/>
+        <w:numPr>
+          <w:ilvl w:val="1"/>
+          <w:numId w:val="2"/>
+        </w:numPr>
+        <w:rPr>
+          <w:b/>
+          <w:bCs/>
+        </w:rPr>
+      </w:pPr>
+      <w:r>
+        <w:t xml:space="preserve">Los nuevos datos de usuario y su codificación facial deberán guardarse permanentemente en el fichero </w:t>
+      </w:r>
+      <w:proofErr w:type="spellStart"/>
+      <w:proofErr w:type="gramStart"/>
+      <w:r>
+        <w:t>users.json</w:t>
+      </w:r>
+      <w:proofErr w:type="spellEnd"/>
+      <w:proofErr w:type="gramEnd"/>
+      <w:r>
+        <w:t xml:space="preserve"> dentro del directorio data</w:t>
       </w:r>
     </w:p>
     <w:p>
@@ -177,7 +257,7 @@
           <w:b/>
           <w:bCs/>
         </w:rPr>
-        <w:t>Registro de nuevos usuarios:</w:t>
+        <w:t>Procesamiento de comandos (asistente):</w:t>
       </w:r>
     </w:p>
     <w:p>
@@ -193,7 +273,21 @@
         </w:rPr>
       </w:pPr>
       <w:r>
-        <w:t>Si no estoy registrado o no hay ningún usuario registrado, el sistema deberá guiarme por voz para registrar mi nombre de usuario, nombre real y apellidos,</w:t>
+        <w:t xml:space="preserve">Una vez </w:t>
+      </w:r>
+      <w:proofErr w:type="spellStart"/>
+      <w:r>
+        <w:t>logueado</w:t>
+      </w:r>
+      <w:proofErr w:type="spellEnd"/>
+      <w:r>
+        <w:t>, el sistema deberá escuchar</w:t>
+      </w:r>
+      <w:r>
+        <w:t xml:space="preserve"> en segundo plano</w:t>
+      </w:r>
+      <w:r>
+        <w:t xml:space="preserve"> palabras clave de una lista para atender peticiones de comandos registrados</w:t>
       </w:r>
     </w:p>
     <w:p>
@@ -209,7 +303,111 @@
         </w:rPr>
       </w:pPr>
       <w:r>
-        <w:t>Deberá guardar mi perfil facial posando ante la cámara cuando se me indique, notificando por voz errores como no encontrar ninguna cara o si hay múltiples caras delante de la cámara</w:t>
+        <w:t xml:space="preserve">Deberá ser capaz de comunicarse con </w:t>
+      </w:r>
+      <w:proofErr w:type="gramStart"/>
+      <w:r>
+        <w:t>la api</w:t>
+      </w:r>
+      <w:proofErr w:type="gramEnd"/>
+      <w:r>
+        <w:t xml:space="preserve"> de </w:t>
+      </w:r>
+      <w:proofErr w:type="spellStart"/>
+      <w:r>
+        <w:t>OpenAI</w:t>
+      </w:r>
+      <w:proofErr w:type="spellEnd"/>
+      <w:r>
+        <w:t xml:space="preserve"> para </w:t>
+      </w:r>
+      <w:r>
+        <w:t>procesar el audio de la petición de los comandos para recibir en un formato concreto que es lo que se quiere ejecutar</w:t>
+      </w:r>
+    </w:p>
+    <w:p>
+      <w:pPr>
+        <w:pStyle w:val="Prrafodelista"/>
+        <w:numPr>
+          <w:ilvl w:val="1"/>
+          <w:numId w:val="2"/>
+        </w:numPr>
+        <w:rPr>
+          <w:b/>
+          <w:bCs/>
+        </w:rPr>
+      </w:pPr>
+      <w:r>
+        <w:t xml:space="preserve">El sistema deberá poder abrir el navegador y realizar búsquedas de videos en </w:t>
+      </w:r>
+      <w:proofErr w:type="spellStart"/>
+      <w:r>
+        <w:t>Youtube</w:t>
+      </w:r>
+      <w:proofErr w:type="spellEnd"/>
+    </w:p>
+    <w:p>
+      <w:pPr>
+        <w:pStyle w:val="Prrafodelista"/>
+        <w:numPr>
+          <w:ilvl w:val="1"/>
+          <w:numId w:val="2"/>
+        </w:numPr>
+        <w:rPr>
+          <w:b/>
+          <w:bCs/>
+        </w:rPr>
+      </w:pPr>
+      <w:r>
+        <w:t>El sistema deberá ser capaz de buscar y reproducir canciones o artistas específicos en Spotify</w:t>
+      </w:r>
+    </w:p>
+    <w:p>
+      <w:pPr>
+        <w:pStyle w:val="Prrafodelista"/>
+        <w:numPr>
+          <w:ilvl w:val="1"/>
+          <w:numId w:val="2"/>
+        </w:numPr>
+        <w:rPr>
+          <w:b/>
+          <w:bCs/>
+        </w:rPr>
+      </w:pPr>
+      <w:r>
+        <w:t>El sistema deberá ser capaz de abrir programas instalados en el PC</w:t>
+      </w:r>
+    </w:p>
+    <w:p>
+      <w:pPr>
+        <w:pStyle w:val="Prrafodelista"/>
+        <w:numPr>
+          <w:ilvl w:val="1"/>
+          <w:numId w:val="2"/>
+        </w:numPr>
+        <w:rPr>
+          <w:b/>
+          <w:bCs/>
+        </w:rPr>
+      </w:pPr>
+      <w:r>
+        <w:t>El sistema deberá ser capaz de ejecutar comandos con tiempo de retraso indicado por el comando de voz</w:t>
+      </w:r>
+    </w:p>
+    <w:p>
+      <w:pPr>
+        <w:pStyle w:val="Prrafodelista"/>
+        <w:numPr>
+          <w:ilvl w:val="1"/>
+          <w:numId w:val="2"/>
+        </w:numPr>
+        <w:rPr>
+          <w:b/>
+          <w:bCs/>
+        </w:rPr>
+      </w:pPr>
+      <w:r>
+        <w:t>El sistema deberá ser capaz de ejecutar comandos en un orden especifico indicado por el comando de voz</w:t>
       </w:r>
     </w:p>
     <w:p>
@@ -229,7 +427,7 @@
           <w:b/>
           <w:bCs/>
         </w:rPr>
-        <w:t>Procesamiento de comandos (asistente):</w:t>
+        <w:t>Registro de asistencia</w:t>
       </w:r>
     </w:p>
     <w:p>
@@ -245,15 +443,144 @@
         </w:rPr>
       </w:pPr>
       <w:r>
-        <w:t xml:space="preserve">Una vez </w:t>
+        <w:t>El sistema deberá registrar cada uno de los inicios de sesión que haga un usuario registrado</w:t>
+      </w:r>
+    </w:p>
+    <w:p>
+      <w:pPr>
+        <w:pStyle w:val="Prrafodelista"/>
+      </w:pPr>
+      <w:r>
+        <w:br/>
+      </w:r>
+      <w:r>
+        <w:br/>
+      </w:r>
+      <w:r>
+        <w:br/>
+      </w:r>
+      <w:r>
+        <w:br/>
+      </w:r>
+      <w:r>
+        <w:br/>
+      </w:r>
+    </w:p>
+    <w:p>
+      <w:pPr>
+        <w:rPr>
+          <w:b/>
+          <w:bCs/>
+          <w:sz w:val="24"/>
+          <w:szCs w:val="24"/>
+        </w:rPr>
+      </w:pPr>
+      <w:r>
+        <w:rPr>
+          <w:b/>
+          <w:bCs/>
+          <w:sz w:val="24"/>
+          <w:szCs w:val="24"/>
+        </w:rPr>
+        <w:lastRenderedPageBreak/>
+        <w:t xml:space="preserve">Planificación de </w:t>
       </w:r>
       <w:proofErr w:type="spellStart"/>
       <w:r>
-        <w:t>logueado</w:t>
+        <w:rPr>
+          <w:b/>
+          <w:bCs/>
+          <w:sz w:val="24"/>
+          <w:szCs w:val="24"/>
+        </w:rPr>
+        <w:t>Sprints</w:t>
       </w:r>
       <w:proofErr w:type="spellEnd"/>
       <w:r>
-        <w:t>, el sistema deberá escuchar palabras clave de una lista para atender peticiones de comandos registrados</w:t>
+        <w:rPr>
+          <w:b/>
+          <w:bCs/>
+          <w:sz w:val="24"/>
+          <w:szCs w:val="24"/>
+        </w:rPr>
+        <w:t xml:space="preserve"> (</w:t>
+      </w:r>
+      <w:proofErr w:type="spellStart"/>
+      <w:r>
+        <w:rPr>
+          <w:b/>
+          <w:bCs/>
+          <w:sz w:val="24"/>
+          <w:szCs w:val="24"/>
+        </w:rPr>
+        <w:t>Roadmap</w:t>
+      </w:r>
+      <w:proofErr w:type="spellEnd"/>
+      <w:r>
+        <w:rPr>
+          <w:b/>
+          <w:bCs/>
+          <w:sz w:val="24"/>
+          <w:szCs w:val="24"/>
+        </w:rPr>
+        <w:t>)</w:t>
+      </w:r>
+    </w:p>
+    <w:p>
+      <w:r>
+        <w:rPr>
+          <w:b/>
+          <w:bCs/>
+        </w:rPr>
+        <w:t>Sprint 1: Fundamentos, Voz y Arquitectura Base</w:t>
+      </w:r>
+    </w:p>
+    <w:p>
+      <w:pPr>
+        <w:pStyle w:val="Prrafodelista"/>
+        <w:numPr>
+          <w:ilvl w:val="0"/>
+          <w:numId w:val="3"/>
+        </w:numPr>
+      </w:pPr>
+      <w:r>
+        <w:rPr>
+          <w:b/>
+          <w:bCs/>
+        </w:rPr>
+        <w:t>Fechas:</w:t>
+      </w:r>
+      <w:r>
+        <w:t xml:space="preserve"> 27 </w:t>
+      </w:r>
+      <w:proofErr w:type="gramStart"/>
+      <w:r>
+        <w:t>Noviembre</w:t>
+      </w:r>
+      <w:proofErr w:type="gramEnd"/>
+      <w:r>
+        <w:t xml:space="preserve"> - 3 </w:t>
+      </w:r>
+      <w:proofErr w:type="gramStart"/>
+      <w:r>
+        <w:t>Diciembre</w:t>
+      </w:r>
+      <w:proofErr w:type="gramEnd"/>
+    </w:p>
+    <w:p>
+      <w:pPr>
+        <w:pStyle w:val="Prrafodelista"/>
+        <w:numPr>
+          <w:ilvl w:val="0"/>
+          <w:numId w:val="3"/>
+        </w:numPr>
+      </w:pPr>
+      <w:r>
+        <w:rPr>
+          <w:b/>
+          <w:bCs/>
+        </w:rPr>
+        <w:t>Objetivos Alcanzados:</w:t>
       </w:r>
     </w:p>
     <w:p>
@@ -261,34 +588,303 @@
         <w:pStyle w:val="Prrafodelista"/>
         <w:numPr>
           <w:ilvl w:val="1"/>
-          <w:numId w:val="2"/>
-        </w:numPr>
-        <w:rPr>
-          <w:b/>
-          <w:bCs/>
-        </w:rPr>
-      </w:pPr>
-      <w:r>
-        <w:t xml:space="preserve">Deberá ser capaz de comunicarse con </w:t>
+          <w:numId w:val="3"/>
+        </w:numPr>
+      </w:pPr>
+      <w:r>
+        <w:t>Creación de la estructura inicial del proyecto.</w:t>
+      </w:r>
+    </w:p>
+    <w:p>
+      <w:pPr>
+        <w:pStyle w:val="Prrafodelista"/>
+        <w:numPr>
+          <w:ilvl w:val="1"/>
+          <w:numId w:val="3"/>
+        </w:numPr>
+      </w:pPr>
+      <w:r>
+        <w:t>Implementación de sistemas base: Escucha (STT), Habla (TTS) y Captura de fotos.</w:t>
+      </w:r>
+    </w:p>
+    <w:p>
+      <w:pPr>
+        <w:pStyle w:val="Prrafodelista"/>
+        <w:numPr>
+          <w:ilvl w:val="1"/>
+          <w:numId w:val="3"/>
+        </w:numPr>
+      </w:pPr>
+      <w:r>
+        <w:t xml:space="preserve">Conexión inicial con </w:t>
+      </w:r>
+      <w:proofErr w:type="spellStart"/>
+      <w:r>
+        <w:t>APIs</w:t>
+      </w:r>
+      <w:proofErr w:type="spellEnd"/>
+      <w:r>
+        <w:t xml:space="preserve"> de LLM (</w:t>
+      </w:r>
+      <w:proofErr w:type="spellStart"/>
+      <w:r>
+        <w:t>OpenAI</w:t>
+      </w:r>
+      <w:proofErr w:type="spellEnd"/>
+      <w:r>
+        <w:t>/</w:t>
+      </w:r>
+      <w:proofErr w:type="spellStart"/>
+      <w:r>
+        <w:t>Ollama</w:t>
+      </w:r>
+      <w:proofErr w:type="spellEnd"/>
+      <w:r>
+        <w:t>).</w:t>
+      </w:r>
+    </w:p>
+    <w:p>
+      <w:pPr>
+        <w:pStyle w:val="Prrafodelista"/>
+        <w:numPr>
+          <w:ilvl w:val="1"/>
+          <w:numId w:val="3"/>
+        </w:numPr>
+      </w:pPr>
+      <w:r>
+        <w:t>Refactorización de arquitectura: Separación de lógica de escucha en hilos (</w:t>
+      </w:r>
+      <w:proofErr w:type="spellStart"/>
+      <w:r>
+        <w:t>background</w:t>
+      </w:r>
+      <w:proofErr w:type="spellEnd"/>
+      <w:r>
+        <w:t>) y unificación de gestión de usuarios (</w:t>
+      </w:r>
+      <w:proofErr w:type="spellStart"/>
+      <w:r>
+        <w:t>users_system</w:t>
+      </w:r>
+      <w:proofErr w:type="spellEnd"/>
+      <w:r>
+        <w:t>).</w:t>
+      </w:r>
+    </w:p>
+    <w:p>
+      <w:r>
+        <w:rPr>
+          <w:b/>
+          <w:bCs/>
+        </w:rPr>
+        <w:t>Sprint 2: Lógica de Negocio, Comandos Complejos y Seguridad</w:t>
+      </w:r>
+    </w:p>
+    <w:p>
+      <w:pPr>
+        <w:pStyle w:val="Prrafodelista"/>
+        <w:numPr>
+          <w:ilvl w:val="0"/>
+          <w:numId w:val="4"/>
+        </w:numPr>
+      </w:pPr>
+      <w:r>
+        <w:rPr>
+          <w:b/>
+          <w:bCs/>
+        </w:rPr>
+        <w:t>Fechas:</w:t>
+      </w:r>
+      <w:r>
+        <w:t xml:space="preserve"> 4 </w:t>
       </w:r>
       <w:proofErr w:type="gramStart"/>
       <w:r>
-        <w:t>la api</w:t>
+        <w:t>Diciembre</w:t>
       </w:r>
       <w:proofErr w:type="gramEnd"/>
       <w:r>
-        <w:t xml:space="preserve"> de </w:t>
+        <w:t xml:space="preserve"> - 10 </w:t>
+      </w:r>
+      <w:proofErr w:type="gramStart"/>
+      <w:r>
+        <w:t>Diciembre</w:t>
+      </w:r>
+      <w:proofErr w:type="gramEnd"/>
+    </w:p>
+    <w:p>
+      <w:pPr>
+        <w:pStyle w:val="Prrafodelista"/>
+        <w:numPr>
+          <w:ilvl w:val="0"/>
+          <w:numId w:val="4"/>
+        </w:numPr>
+      </w:pPr>
+      <w:r>
+        <w:rPr>
+          <w:b/>
+          <w:bCs/>
+        </w:rPr>
+        <w:t>Objetivos Alcanzados:</w:t>
+      </w:r>
+    </w:p>
+    <w:p>
+      <w:pPr>
+        <w:pStyle w:val="Prrafodelista"/>
+        <w:numPr>
+          <w:ilvl w:val="1"/>
+          <w:numId w:val="4"/>
+        </w:numPr>
+      </w:pPr>
+      <w:r>
+        <w:t xml:space="preserve">Finalización de flujos de </w:t>
       </w:r>
       <w:proofErr w:type="spellStart"/>
       <w:r>
-        <w:t>OpenAI</w:t>
+        <w:t>Login</w:t>
       </w:r>
       <w:proofErr w:type="spellEnd"/>
       <w:r>
-        <w:t xml:space="preserve"> para </w:t>
-      </w:r>
-      <w:r>
-        <w:t>procesar el audio de la petición de los comandos para recibir en un formato concreto que es lo que se quiere ejecutar</w:t>
+        <w:t xml:space="preserve"> y Registro de usuarios.</w:t>
+      </w:r>
+    </w:p>
+    <w:p>
+      <w:pPr>
+        <w:pStyle w:val="Prrafodelista"/>
+        <w:numPr>
+          <w:ilvl w:val="1"/>
+          <w:numId w:val="4"/>
+        </w:numPr>
+      </w:pPr>
+      <w:r>
+        <w:t>Implementación de comandos avanzados: Alarmas, temporizadores (</w:t>
+      </w:r>
+      <w:proofErr w:type="spellStart"/>
+      <w:r>
+        <w:t>delays</w:t>
+      </w:r>
+      <w:proofErr w:type="spellEnd"/>
+      <w:r>
+        <w:t>) y ejecución de programas locales.</w:t>
+      </w:r>
+    </w:p>
+    <w:p>
+      <w:pPr>
+        <w:pStyle w:val="Prrafodelista"/>
+        <w:numPr>
+          <w:ilvl w:val="1"/>
+          <w:numId w:val="4"/>
+        </w:numPr>
+      </w:pPr>
+      <w:r>
+        <w:t>Mejora de UX: Visualización de webcam en tiempo real durante la captura.</w:t>
+      </w:r>
+    </w:p>
+    <w:p>
+      <w:pPr>
+        <w:pStyle w:val="Prrafodelista"/>
+        <w:numPr>
+          <w:ilvl w:val="1"/>
+          <w:numId w:val="4"/>
+        </w:numPr>
+      </w:pPr>
+      <w:r>
+        <w:t>Implementación de verificación facial con gestos para evitar suplantación.</w:t>
+      </w:r>
+    </w:p>
+    <w:p>
+      <w:r>
+        <w:rPr>
+          <w:b/>
+          <w:bCs/>
+        </w:rPr>
+        <w:t>Sprint 3: Integraciones Multimedia y Estabilización (</w:t>
+      </w:r>
+      <w:r>
+        <w:rPr>
+          <w:b/>
+          <w:bCs/>
+        </w:rPr>
+        <w:t>Futuro</w:t>
+      </w:r>
+      <w:r>
+        <w:rPr>
+          <w:b/>
+          <w:bCs/>
+        </w:rPr>
+        <w:t>)</w:t>
+      </w:r>
+    </w:p>
+    <w:p>
+      <w:pPr>
+        <w:pStyle w:val="Prrafodelista"/>
+        <w:numPr>
+          <w:ilvl w:val="0"/>
+          <w:numId w:val="5"/>
+        </w:numPr>
+      </w:pPr>
+      <w:r>
+        <w:rPr>
+          <w:b/>
+          <w:bCs/>
+        </w:rPr>
+        <w:t>Fechas:</w:t>
+      </w:r>
+      <w:r>
+        <w:t xml:space="preserve"> 11 </w:t>
+      </w:r>
+      <w:proofErr w:type="gramStart"/>
+      <w:r>
+        <w:t>Diciembre</w:t>
+      </w:r>
+      <w:proofErr w:type="gramEnd"/>
+      <w:r>
+        <w:t xml:space="preserve"> - 17 </w:t>
+      </w:r>
+      <w:proofErr w:type="gramStart"/>
+      <w:r>
+        <w:t>Diciembre</w:t>
+      </w:r>
+      <w:proofErr w:type="gramEnd"/>
+    </w:p>
+    <w:p>
+      <w:pPr>
+        <w:pStyle w:val="Prrafodelista"/>
+        <w:numPr>
+          <w:ilvl w:val="0"/>
+          <w:numId w:val="5"/>
+        </w:numPr>
+      </w:pPr>
+      <w:r>
+        <w:rPr>
+          <w:b/>
+          <w:bCs/>
+        </w:rPr>
+        <w:t>Objetivos Alcanzados:</w:t>
+      </w:r>
+    </w:p>
+    <w:p>
+      <w:pPr>
+        <w:pStyle w:val="Prrafodelista"/>
+        <w:numPr>
+          <w:ilvl w:val="1"/>
+          <w:numId w:val="5"/>
+        </w:numPr>
+      </w:pPr>
+      <w:r>
+        <w:t>Integración completa con API de Spotify (reproducción musical controlada por voz).</w:t>
+      </w:r>
+    </w:p>
+    <w:p>
+      <w:pPr>
+        <w:pStyle w:val="Prrafodelista"/>
+        <w:numPr>
+          <w:ilvl w:val="1"/>
+          <w:numId w:val="5"/>
+        </w:numPr>
+      </w:pPr>
+      <w:r>
+        <w:t>Corrección de errores críticos (bug de reconocimiento de usuarios registrados posteriormente) y pulido general del código.</w:t>
       </w:r>
     </w:p>
     <w:p>
@@ -309,6 +905,453 @@
 <file path=word/numbering.xml><?xml version="1.0" encoding="utf-8"?>
 <w:numbering xmlns:wpc="http://schemas.microsoft.com/office/word/2010/wordprocessingCanvas" xmlns:cx="http://schemas.microsoft.com/office/drawing/2014/chartex" xmlns:cx1="http://schemas.microsoft.com/office/drawing/2015/9/8/chartex" xmlns:cx2="http://schemas.microsoft.com/office/drawing/2015/10/21/chartex" xmlns:cx3="http://schemas.microsoft.com/office/drawing/2016/5/9/chartex" xmlns:cx4="http://schemas.microsoft.com/office/drawing/2016/5/10/chartex" xmlns:cx5="http://schemas.microsoft.com/office/drawing/2016/5/11/chartex" xmlns:cx6="http://schemas.microsoft.com/office/drawing/2016/5/12/chartex" xmlns:cx7="http://schemas.microsoft.com/office/drawing/2016/5/13/chartex" xmlns:cx8="http://schemas.microsoft.com/office/drawing/2016/5/14/chartex" xmlns:mc="http://schemas.openxmlformats.org/markup-compatibility/2006" xmlns:aink="http://schemas.microsoft.com/office/drawing/2016/ink" xmlns:am3d="http://schemas.microsoft.com/office/drawing/2017/model3d" xmlns:o="urn:schemas-microsoft-com:office:office" xmlns:oel="http://schemas.microsoft.com/office/2019/extlst" xmlns:r="http://schemas.openxmlformats.org/officeDocument/2006/relationships" xmlns:m="http://schemas.openxmlformats.org/officeDocument/2006/math" xmlns:v="urn:schemas-microsoft-com:vml" xmlns:wp14="http://schemas.microsoft.com/office/word/2010/wordprocessingDrawing" xmlns:wp="http://schemas.openxmlformats.org/drawingml/2006/wordprocessingDrawing" xmlns:w10="urn:schemas-microsoft-com:office:word" xmlns:w="http://schemas.openxmlformats.org/wordprocessingml/2006/main" xmlns:w14="http://schemas.microsoft.com/office/word/2010/wordml" xmlns:w15="http://schemas.microsoft.com/office/word/2012/wordml" xmlns:w16cex="http://schemas.microsoft.com/office/word/2018/wordml/cex" xmlns:w16cid="http://schemas.microsoft.com/office/word/2016/wordml/cid" xmlns:w16="http://schemas.microsoft.com/office/word/2018/wordml" xmlns:w16du="http://schemas.microsoft.com/office/word/2023/wordml/word16du" xmlns:w16sdtdh="http://schemas.microsoft.com/office/word/2020/wordml/sdtdatahash" xmlns:w16sdtfl="http://schemas.microsoft.com/office/word/2024/wordml/sdtformatlock" xmlns:w16se="http://schemas.microsoft.com/office/word/2015/wordml/symex" xmlns:wpg="http://schemas.microsoft.com/office/word/2010/wordprocessingGroup" xmlns:wpi="http://schemas.microsoft.com/office/word/2010/wordprocessingInk" xmlns:wne="http://schemas.microsoft.com/office/word/2006/wordml" xmlns:wps="http://schemas.microsoft.com/office/word/2010/wordprocessingShape" mc:Ignorable="w14 w15 w16se w16cid w16 w16cex w16sdtdh w16sdtfl w16du wp14">
   <w:abstractNum w:abstractNumId="0" w15:restartNumberingAfterBreak="0">
+    <w:nsid w:val="1AF43E76"/>
+    <w:multiLevelType w:val="multilevel"/>
+    <w:tmpl w:val="D8BE709C"/>
+    <w:lvl w:ilvl="0">
+      <w:start w:val="1"/>
+      <w:numFmt w:val="bullet"/>
+      <w:lvlText w:val=""/>
+      <w:lvlJc w:val="left"/>
+      <w:pPr>
+        <w:tabs>
+          <w:tab w:val="num" w:pos="720"/>
+        </w:tabs>
+        <w:ind w:left="720" w:hanging="360"/>
+      </w:pPr>
+      <w:rPr>
+        <w:rFonts w:ascii="Symbol" w:hAnsi="Symbol" w:hint="default"/>
+        <w:sz w:val="20"/>
+      </w:rPr>
+    </w:lvl>
+    <w:lvl w:ilvl="1">
+      <w:start w:val="1"/>
+      <w:numFmt w:val="bullet"/>
+      <w:lvlText w:val="o"/>
+      <w:lvlJc w:val="left"/>
+      <w:pPr>
+        <w:tabs>
+          <w:tab w:val="num" w:pos="1440"/>
+        </w:tabs>
+        <w:ind w:left="1440" w:hanging="360"/>
+      </w:pPr>
+      <w:rPr>
+        <w:rFonts w:ascii="Courier New" w:hAnsi="Courier New" w:hint="default"/>
+        <w:sz w:val="20"/>
+      </w:rPr>
+    </w:lvl>
+    <w:lvl w:ilvl="2" w:tentative="1">
+      <w:start w:val="1"/>
+      <w:numFmt w:val="bullet"/>
+      <w:lvlText w:val=""/>
+      <w:lvlJc w:val="left"/>
+      <w:pPr>
+        <w:tabs>
+          <w:tab w:val="num" w:pos="2160"/>
+        </w:tabs>
+        <w:ind w:left="2160" w:hanging="360"/>
+      </w:pPr>
+      <w:rPr>
+        <w:rFonts w:ascii="Wingdings" w:hAnsi="Wingdings" w:hint="default"/>
+        <w:sz w:val="20"/>
+      </w:rPr>
+    </w:lvl>
+    <w:lvl w:ilvl="3" w:tentative="1">
+      <w:start w:val="1"/>
+      <w:numFmt w:val="bullet"/>
+      <w:lvlText w:val=""/>
+      <w:lvlJc w:val="left"/>
+      <w:pPr>
+        <w:tabs>
+          <w:tab w:val="num" w:pos="2880"/>
+        </w:tabs>
+        <w:ind w:left="2880" w:hanging="360"/>
+      </w:pPr>
+      <w:rPr>
+        <w:rFonts w:ascii="Wingdings" w:hAnsi="Wingdings" w:hint="default"/>
+        <w:sz w:val="20"/>
+      </w:rPr>
+    </w:lvl>
+    <w:lvl w:ilvl="4" w:tentative="1">
+      <w:start w:val="1"/>
+      <w:numFmt w:val="bullet"/>
+      <w:lvlText w:val=""/>
+      <w:lvlJc w:val="left"/>
+      <w:pPr>
+        <w:tabs>
+          <w:tab w:val="num" w:pos="3600"/>
+        </w:tabs>
+        <w:ind w:left="3600" w:hanging="360"/>
+      </w:pPr>
+      <w:rPr>
+        <w:rFonts w:ascii="Wingdings" w:hAnsi="Wingdings" w:hint="default"/>
+        <w:sz w:val="20"/>
+      </w:rPr>
+    </w:lvl>
+    <w:lvl w:ilvl="5" w:tentative="1">
+      <w:start w:val="1"/>
+      <w:numFmt w:val="bullet"/>
+      <w:lvlText w:val=""/>
+      <w:lvlJc w:val="left"/>
+      <w:pPr>
+        <w:tabs>
+          <w:tab w:val="num" w:pos="4320"/>
+        </w:tabs>
+        <w:ind w:left="4320" w:hanging="360"/>
+      </w:pPr>
+      <w:rPr>
+        <w:rFonts w:ascii="Wingdings" w:hAnsi="Wingdings" w:hint="default"/>
+        <w:sz w:val="20"/>
+      </w:rPr>
+    </w:lvl>
+    <w:lvl w:ilvl="6" w:tentative="1">
+      <w:start w:val="1"/>
+      <w:numFmt w:val="bullet"/>
+      <w:lvlText w:val=""/>
+      <w:lvlJc w:val="left"/>
+      <w:pPr>
+        <w:tabs>
+          <w:tab w:val="num" w:pos="5040"/>
+        </w:tabs>
+        <w:ind w:left="5040" w:hanging="360"/>
+      </w:pPr>
+      <w:rPr>
+        <w:rFonts w:ascii="Wingdings" w:hAnsi="Wingdings" w:hint="default"/>
+        <w:sz w:val="20"/>
+      </w:rPr>
+    </w:lvl>
+    <w:lvl w:ilvl="7" w:tentative="1">
+      <w:start w:val="1"/>
+      <w:numFmt w:val="bullet"/>
+      <w:lvlText w:val=""/>
+      <w:lvlJc w:val="left"/>
+      <w:pPr>
+        <w:tabs>
+          <w:tab w:val="num" w:pos="5760"/>
+        </w:tabs>
+        <w:ind w:left="5760" w:hanging="360"/>
+      </w:pPr>
+      <w:rPr>
+        <w:rFonts w:ascii="Wingdings" w:hAnsi="Wingdings" w:hint="default"/>
+        <w:sz w:val="20"/>
+      </w:rPr>
+    </w:lvl>
+    <w:lvl w:ilvl="8" w:tentative="1">
+      <w:start w:val="1"/>
+      <w:numFmt w:val="bullet"/>
+      <w:lvlText w:val=""/>
+      <w:lvlJc w:val="left"/>
+      <w:pPr>
+        <w:tabs>
+          <w:tab w:val="num" w:pos="6480"/>
+        </w:tabs>
+        <w:ind w:left="6480" w:hanging="360"/>
+      </w:pPr>
+      <w:rPr>
+        <w:rFonts w:ascii="Wingdings" w:hAnsi="Wingdings" w:hint="default"/>
+        <w:sz w:val="20"/>
+      </w:rPr>
+    </w:lvl>
+  </w:abstractNum>
+  <w:abstractNum w:abstractNumId="1" w15:restartNumberingAfterBreak="0">
+    <w:nsid w:val="512C3DA6"/>
+    <w:multiLevelType w:val="multilevel"/>
+    <w:tmpl w:val="886649B4"/>
+    <w:lvl w:ilvl="0">
+      <w:start w:val="1"/>
+      <w:numFmt w:val="bullet"/>
+      <w:lvlText w:val=""/>
+      <w:lvlJc w:val="left"/>
+      <w:pPr>
+        <w:tabs>
+          <w:tab w:val="num" w:pos="720"/>
+        </w:tabs>
+        <w:ind w:left="720" w:hanging="360"/>
+      </w:pPr>
+      <w:rPr>
+        <w:rFonts w:ascii="Symbol" w:hAnsi="Symbol" w:hint="default"/>
+        <w:sz w:val="20"/>
+      </w:rPr>
+    </w:lvl>
+    <w:lvl w:ilvl="1">
+      <w:start w:val="1"/>
+      <w:numFmt w:val="bullet"/>
+      <w:lvlText w:val="o"/>
+      <w:lvlJc w:val="left"/>
+      <w:pPr>
+        <w:tabs>
+          <w:tab w:val="num" w:pos="1440"/>
+        </w:tabs>
+        <w:ind w:left="1440" w:hanging="360"/>
+      </w:pPr>
+      <w:rPr>
+        <w:rFonts w:ascii="Courier New" w:hAnsi="Courier New" w:hint="default"/>
+        <w:sz w:val="20"/>
+      </w:rPr>
+    </w:lvl>
+    <w:lvl w:ilvl="2" w:tentative="1">
+      <w:start w:val="1"/>
+      <w:numFmt w:val="bullet"/>
+      <w:lvlText w:val=""/>
+      <w:lvlJc w:val="left"/>
+      <w:pPr>
+        <w:tabs>
+          <w:tab w:val="num" w:pos="2160"/>
+        </w:tabs>
+        <w:ind w:left="2160" w:hanging="360"/>
+      </w:pPr>
+      <w:rPr>
+        <w:rFonts w:ascii="Wingdings" w:hAnsi="Wingdings" w:hint="default"/>
+        <w:sz w:val="20"/>
+      </w:rPr>
+    </w:lvl>
+    <w:lvl w:ilvl="3" w:tentative="1">
+      <w:start w:val="1"/>
+      <w:numFmt w:val="bullet"/>
+      <w:lvlText w:val=""/>
+      <w:lvlJc w:val="left"/>
+      <w:pPr>
+        <w:tabs>
+          <w:tab w:val="num" w:pos="2880"/>
+        </w:tabs>
+        <w:ind w:left="2880" w:hanging="360"/>
+      </w:pPr>
+      <w:rPr>
+        <w:rFonts w:ascii="Wingdings" w:hAnsi="Wingdings" w:hint="default"/>
+        <w:sz w:val="20"/>
+      </w:rPr>
+    </w:lvl>
+    <w:lvl w:ilvl="4" w:tentative="1">
+      <w:start w:val="1"/>
+      <w:numFmt w:val="bullet"/>
+      <w:lvlText w:val=""/>
+      <w:lvlJc w:val="left"/>
+      <w:pPr>
+        <w:tabs>
+          <w:tab w:val="num" w:pos="3600"/>
+        </w:tabs>
+        <w:ind w:left="3600" w:hanging="360"/>
+      </w:pPr>
+      <w:rPr>
+        <w:rFonts w:ascii="Wingdings" w:hAnsi="Wingdings" w:hint="default"/>
+        <w:sz w:val="20"/>
+      </w:rPr>
+    </w:lvl>
+    <w:lvl w:ilvl="5" w:tentative="1">
+      <w:start w:val="1"/>
+      <w:numFmt w:val="bullet"/>
+      <w:lvlText w:val=""/>
+      <w:lvlJc w:val="left"/>
+      <w:pPr>
+        <w:tabs>
+          <w:tab w:val="num" w:pos="4320"/>
+        </w:tabs>
+        <w:ind w:left="4320" w:hanging="360"/>
+      </w:pPr>
+      <w:rPr>
+        <w:rFonts w:ascii="Wingdings" w:hAnsi="Wingdings" w:hint="default"/>
+        <w:sz w:val="20"/>
+      </w:rPr>
+    </w:lvl>
+    <w:lvl w:ilvl="6" w:tentative="1">
+      <w:start w:val="1"/>
+      <w:numFmt w:val="bullet"/>
+      <w:lvlText w:val=""/>
+      <w:lvlJc w:val="left"/>
+      <w:pPr>
+        <w:tabs>
+          <w:tab w:val="num" w:pos="5040"/>
+        </w:tabs>
+        <w:ind w:left="5040" w:hanging="360"/>
+      </w:pPr>
+      <w:rPr>
+        <w:rFonts w:ascii="Wingdings" w:hAnsi="Wingdings" w:hint="default"/>
+        <w:sz w:val="20"/>
+      </w:rPr>
+    </w:lvl>
+    <w:lvl w:ilvl="7" w:tentative="1">
+      <w:start w:val="1"/>
+      <w:numFmt w:val="bullet"/>
+      <w:lvlText w:val=""/>
+      <w:lvlJc w:val="left"/>
+      <w:pPr>
+        <w:tabs>
+          <w:tab w:val="num" w:pos="5760"/>
+        </w:tabs>
+        <w:ind w:left="5760" w:hanging="360"/>
+      </w:pPr>
+      <w:rPr>
+        <w:rFonts w:ascii="Wingdings" w:hAnsi="Wingdings" w:hint="default"/>
+        <w:sz w:val="20"/>
+      </w:rPr>
+    </w:lvl>
+    <w:lvl w:ilvl="8" w:tentative="1">
+      <w:start w:val="1"/>
+      <w:numFmt w:val="bullet"/>
+      <w:lvlText w:val=""/>
+      <w:lvlJc w:val="left"/>
+      <w:pPr>
+        <w:tabs>
+          <w:tab w:val="num" w:pos="6480"/>
+        </w:tabs>
+        <w:ind w:left="6480" w:hanging="360"/>
+      </w:pPr>
+      <w:rPr>
+        <w:rFonts w:ascii="Wingdings" w:hAnsi="Wingdings" w:hint="default"/>
+        <w:sz w:val="20"/>
+      </w:rPr>
+    </w:lvl>
+  </w:abstractNum>
+  <w:abstractNum w:abstractNumId="2" w15:restartNumberingAfterBreak="0">
+    <w:nsid w:val="547A037B"/>
+    <w:multiLevelType w:val="multilevel"/>
+    <w:tmpl w:val="524C9180"/>
+    <w:lvl w:ilvl="0">
+      <w:start w:val="1"/>
+      <w:numFmt w:val="bullet"/>
+      <w:lvlText w:val=""/>
+      <w:lvlJc w:val="left"/>
+      <w:pPr>
+        <w:tabs>
+          <w:tab w:val="num" w:pos="720"/>
+        </w:tabs>
+        <w:ind w:left="720" w:hanging="360"/>
+      </w:pPr>
+      <w:rPr>
+        <w:rFonts w:ascii="Symbol" w:hAnsi="Symbol" w:hint="default"/>
+        <w:sz w:val="20"/>
+      </w:rPr>
+    </w:lvl>
+    <w:lvl w:ilvl="1">
+      <w:start w:val="1"/>
+      <w:numFmt w:val="bullet"/>
+      <w:lvlText w:val="o"/>
+      <w:lvlJc w:val="left"/>
+      <w:pPr>
+        <w:tabs>
+          <w:tab w:val="num" w:pos="1440"/>
+        </w:tabs>
+        <w:ind w:left="1440" w:hanging="360"/>
+      </w:pPr>
+      <w:rPr>
+        <w:rFonts w:ascii="Courier New" w:hAnsi="Courier New" w:hint="default"/>
+        <w:sz w:val="20"/>
+      </w:rPr>
+    </w:lvl>
+    <w:lvl w:ilvl="2" w:tentative="1">
+      <w:start w:val="1"/>
+      <w:numFmt w:val="bullet"/>
+      <w:lvlText w:val=""/>
+      <w:lvlJc w:val="left"/>
+      <w:pPr>
+        <w:tabs>
+          <w:tab w:val="num" w:pos="2160"/>
+        </w:tabs>
+        <w:ind w:left="2160" w:hanging="360"/>
+      </w:pPr>
+      <w:rPr>
+        <w:rFonts w:ascii="Wingdings" w:hAnsi="Wingdings" w:hint="default"/>
+        <w:sz w:val="20"/>
+      </w:rPr>
+    </w:lvl>
+    <w:lvl w:ilvl="3" w:tentative="1">
+      <w:start w:val="1"/>
+      <w:numFmt w:val="bullet"/>
+      <w:lvlText w:val=""/>
+      <w:lvlJc w:val="left"/>
+      <w:pPr>
+        <w:tabs>
+          <w:tab w:val="num" w:pos="2880"/>
+        </w:tabs>
+        <w:ind w:left="2880" w:hanging="360"/>
+      </w:pPr>
+      <w:rPr>
+        <w:rFonts w:ascii="Wingdings" w:hAnsi="Wingdings" w:hint="default"/>
+        <w:sz w:val="20"/>
+      </w:rPr>
+    </w:lvl>
+    <w:lvl w:ilvl="4" w:tentative="1">
+      <w:start w:val="1"/>
+      <w:numFmt w:val="bullet"/>
+      <w:lvlText w:val=""/>
+      <w:lvlJc w:val="left"/>
+      <w:pPr>
+        <w:tabs>
+          <w:tab w:val="num" w:pos="3600"/>
+        </w:tabs>
+        <w:ind w:left="3600" w:hanging="360"/>
+      </w:pPr>
+      <w:rPr>
+        <w:rFonts w:ascii="Wingdings" w:hAnsi="Wingdings" w:hint="default"/>
+        <w:sz w:val="20"/>
+      </w:rPr>
+    </w:lvl>
+    <w:lvl w:ilvl="5" w:tentative="1">
+      <w:start w:val="1"/>
+      <w:numFmt w:val="bullet"/>
+      <w:lvlText w:val=""/>
+      <w:lvlJc w:val="left"/>
+      <w:pPr>
+        <w:tabs>
+          <w:tab w:val="num" w:pos="4320"/>
+        </w:tabs>
+        <w:ind w:left="4320" w:hanging="360"/>
+      </w:pPr>
+      <w:rPr>
+        <w:rFonts w:ascii="Wingdings" w:hAnsi="Wingdings" w:hint="default"/>
+        <w:sz w:val="20"/>
+      </w:rPr>
+    </w:lvl>
+    <w:lvl w:ilvl="6" w:tentative="1">
+      <w:start w:val="1"/>
+      <w:numFmt w:val="bullet"/>
+      <w:lvlText w:val=""/>
+      <w:lvlJc w:val="left"/>
+      <w:pPr>
+        <w:tabs>
+          <w:tab w:val="num" w:pos="5040"/>
+        </w:tabs>
+        <w:ind w:left="5040" w:hanging="360"/>
+      </w:pPr>
+      <w:rPr>
+        <w:rFonts w:ascii="Wingdings" w:hAnsi="Wingdings" w:hint="default"/>
+        <w:sz w:val="20"/>
+      </w:rPr>
+    </w:lvl>
+    <w:lvl w:ilvl="7" w:tentative="1">
+      <w:start w:val="1"/>
+      <w:numFmt w:val="bullet"/>
+      <w:lvlText w:val=""/>
+      <w:lvlJc w:val="left"/>
+      <w:pPr>
+        <w:tabs>
+          <w:tab w:val="num" w:pos="5760"/>
+        </w:tabs>
+        <w:ind w:left="5760" w:hanging="360"/>
+      </w:pPr>
+      <w:rPr>
+        <w:rFonts w:ascii="Wingdings" w:hAnsi="Wingdings" w:hint="default"/>
+        <w:sz w:val="20"/>
+      </w:rPr>
+    </w:lvl>
+    <w:lvl w:ilvl="8" w:tentative="1">
+      <w:start w:val="1"/>
+      <w:numFmt w:val="bullet"/>
+      <w:lvlText w:val=""/>
+      <w:lvlJc w:val="left"/>
+      <w:pPr>
+        <w:tabs>
+          <w:tab w:val="num" w:pos="6480"/>
+        </w:tabs>
+        <w:ind w:left="6480" w:hanging="360"/>
+      </w:pPr>
+      <w:rPr>
+        <w:rFonts w:ascii="Wingdings" w:hAnsi="Wingdings" w:hint="default"/>
+        <w:sz w:val="20"/>
+      </w:rPr>
+    </w:lvl>
+  </w:abstractNum>
+  <w:abstractNum w:abstractNumId="3" w15:restartNumberingAfterBreak="0">
     <w:nsid w:val="59764680"/>
     <w:multiLevelType w:val="hybridMultilevel"/>
     <w:tmpl w:val="D4A41888"/>
@@ -420,7 +1463,7 @@
       </w:rPr>
     </w:lvl>
   </w:abstractNum>
-  <w:abstractNum w:abstractNumId="1" w15:restartNumberingAfterBreak="0">
+  <w:abstractNum w:abstractNumId="4" w15:restartNumberingAfterBreak="0">
     <w:nsid w:val="64555AD5"/>
     <w:multiLevelType w:val="hybridMultilevel"/>
     <w:tmpl w:val="F59C1E76"/>
@@ -533,10 +1576,19 @@
     </w:lvl>
   </w:abstractNum>
   <w:num w:numId="1" w16cid:durableId="159515106">
-    <w:abstractNumId w:val="1"/>
+    <w:abstractNumId w:val="4"/>
   </w:num>
   <w:num w:numId="2" w16cid:durableId="541596174">
+    <w:abstractNumId w:val="3"/>
+  </w:num>
+  <w:num w:numId="3" w16cid:durableId="1517037915">
     <w:abstractNumId w:val="0"/>
+  </w:num>
+  <w:num w:numId="4" w16cid:durableId="1137918351">
+    <w:abstractNumId w:val="2"/>
+  </w:num>
+  <w:num w:numId="5" w16cid:durableId="62994352">
+    <w:abstractNumId w:val="1"/>
   </w:num>
 </w:numbering>
 </file>

</xml_diff>